<commit_message>
update project plan 16:45
</commit_message>
<xml_diff>
--- a/ProjectPlan/181119-LoggingAndMonitoringSystemProjectPlan.docx
+++ b/ProjectPlan/181119-LoggingAndMonitoringSystemProjectPlan.docx
@@ -2554,6 +2554,8 @@
         </w:rPr>
         <w:t>: guest OS (Linux, Windows)</w:t>
       </w:r>
+      <w:bookmarkStart w:id="3" w:name="_GoBack"/>
+      <w:bookmarkEnd w:id="3"/>
     </w:p>
     <w:p>
       <w:pPr>
@@ -2795,7 +2797,7 @@
       <w:pPr>
         <w:pStyle w:val="Heading1"/>
       </w:pPr>
-      <w:bookmarkStart w:id="3" w:name="_Toc530387095"/>
+      <w:bookmarkStart w:id="4" w:name="_Toc530387095"/>
       <w:r>
         <w:t>Các feature</w:t>
       </w:r>
@@ -2805,7 +2807,7 @@
       <w:r>
         <w:t xml:space="preserve"> phân bổ theo giai đoạn</w:t>
       </w:r>
-      <w:bookmarkEnd w:id="3"/>
+      <w:bookmarkEnd w:id="4"/>
     </w:p>
     <w:tbl>
       <w:tblPr>
@@ -3304,11 +3306,11 @@
       <w:pPr>
         <w:pStyle w:val="Heading1"/>
       </w:pPr>
-      <w:bookmarkStart w:id="4" w:name="_Toc530387096"/>
+      <w:bookmarkStart w:id="5" w:name="_Toc530387096"/>
       <w:r>
         <w:t>Lượng tài nguyên hệ thống cần thiết</w:t>
       </w:r>
-      <w:bookmarkEnd w:id="4"/>
+      <w:bookmarkEnd w:id="5"/>
     </w:p>
     <w:p>
       <w:pPr>
@@ -5441,11 +5443,11 @@
       <w:pPr>
         <w:pStyle w:val="Heading1"/>
       </w:pPr>
-      <w:bookmarkStart w:id="5" w:name="_Toc530387097"/>
+      <w:bookmarkStart w:id="6" w:name="_Toc530387097"/>
       <w:r>
         <w:t>Hướng phát triển</w:t>
       </w:r>
-      <w:bookmarkEnd w:id="5"/>
+      <w:bookmarkEnd w:id="6"/>
     </w:p>
     <w:p>
       <w:pPr>
@@ -5550,8 +5552,6 @@
         </w:rPr>
         <w:t>Hỗ trợ multi-tenant.</w:t>
       </w:r>
-      <w:bookmarkStart w:id="6" w:name="_GoBack"/>
-      <w:bookmarkEnd w:id="6"/>
     </w:p>
     <w:p>
       <w:pPr>
@@ -29254,7 +29254,7 @@
 </file>
 
 <file path=customXml/itemProps5.xml><?xml version="1.0" encoding="utf-8"?>
-<ds:datastoreItem xmlns:ds="http://schemas.openxmlformats.org/officeDocument/2006/customXml" ds:itemID="{1E49B773-8C2A-408C-8C72-091E1B96D629}">
+<ds:datastoreItem xmlns:ds="http://schemas.openxmlformats.org/officeDocument/2006/customXml" ds:itemID="{EDF69A8C-34EC-4F56-92A6-432DA7C66176}">
   <ds:schemaRefs>
     <ds:schemaRef ds:uri="http://schemas.openxmlformats.org/officeDocument/2006/bibliography"/>
   </ds:schemaRefs>

</xml_diff>